<commit_message>
testing tif2jpg with ImageMagick
</commit_message>
<xml_diff>
--- a/doc/SPK MIMO Tools.docx
+++ b/doc/SPK MIMO Tools.docx
@@ -1575,11 +1575,45 @@
       <w:bookmarkEnd w:id="3"/>
     </w:p>
     <w:p>
+      <w:r>
+        <w:tab/>
+        <w:t>State: needs to be setup and explained. Where? Github?</w:t>
+      </w:r>
+    </w:p>
+    <w:p>
+      <w:r>
+        <w:tab/>
+        <w:t xml:space="preserve">cygwin </w:t>
+      </w:r>
+    </w:p>
+    <w:p>
+      <w:pPr>
+        <w:ind w:firstLine="720"/>
+      </w:pPr>
+      <w:r>
+        <w:t>cygwin packet mangement, git, github, perl</w:t>
+      </w:r>
+    </w:p>
+    <w:p>
+      <w:pPr>
+        <w:ind w:firstLine="720"/>
+      </w:pPr>
+      <w:r>
+        <w:t>Metadata Data storage on S3</w:t>
+      </w:r>
+    </w:p>
+    <w:p>
+      <w:pPr>
+        <w:ind w:firstLine="720"/>
+      </w:pPr>
+      <w:r>
+        <w:t>e-mail</w:t>
+      </w:r>
+    </w:p>
+    <w:p/>
+    <w:p>
       <w:pPr>
         <w:pStyle w:val="Heading2"/>
-        <w:rPr>
-          <w:lang w:val="de-DE"/>
-        </w:rPr>
       </w:pPr>
       <w:bookmarkStart w:id="4" w:name="_Toc265068373"/>
       <w:r>
@@ -1590,31 +1624,57 @@
         <w:t>M</w:t>
       </w:r>
       <w:r>
-        <w:rPr>
-          <w:lang w:val="de-DE"/>
-        </w:rPr>
         <w:t>+Exporter</w:t>
       </w:r>
       <w:bookmarkEnd w:id="4"/>
+      <w:r>
+        <w:t xml:space="preserve"> (aka Levelup.pl)</w:t>
+      </w:r>
+    </w:p>
+    <w:p>
+      <w:r>
+        <w:t>Languages: PERL, XSLT</w:t>
+      </w:r>
+    </w:p>
+    <w:p>
+      <w:r>
+        <w:tab/>
+        <w:t>Input: RTF as produced by MuseumPlus (M+)</w:t>
+      </w:r>
+    </w:p>
+    <w:p>
+      <w:r>
+        <w:tab/>
+        <w:t>Output: MPX-lvl2</w:t>
+      </w:r>
+    </w:p>
+    <w:p>
+      <w:r>
+        <w:tab/>
+        <w:t>Purpose: keep everything in the logic of M+, just transformation</w:t>
+      </w:r>
+    </w:p>
+    <w:p>
+      <w:r>
+        <w:tab/>
+        <w:t>Install type: as remote service. Send by RTF by mail and receive output by mail</w:t>
+      </w:r>
+    </w:p>
+    <w:p>
+      <w:r>
+        <w:tab/>
+        <w:t>State: works slowly, but reliable</w:t>
+      </w:r>
     </w:p>
     <w:p>
       <w:pPr>
         <w:pStyle w:val="Heading2"/>
-        <w:rPr>
-          <w:lang w:val="de-DE"/>
-        </w:rPr>
       </w:pPr>
       <w:bookmarkStart w:id="5" w:name="_Toc265068374"/>
       <w:r>
-        <w:rPr>
-          <w:lang w:val="de-DE"/>
-        </w:rPr>
         <w:t>3.3</w:t>
       </w:r>
       <w:r>
-        <w:rPr>
-          <w:lang w:val="de-DE"/>
-        </w:rPr>
         <w:tab/>
         <w:t>Fix MPX</w:t>
       </w:r>
@@ -1634,6 +1694,90 @@
       </w:r>
       <w:bookmarkEnd w:id="6"/>
     </w:p>
+    <w:p>
+      <w:pPr>
+        <w:pStyle w:val="ListBullet"/>
+      </w:pPr>
+      <w:r>
+        <w:t>Input: MPX-lvl2</w:t>
+      </w:r>
+    </w:p>
+    <w:p>
+      <w:pPr>
+        <w:pStyle w:val="ListBullet"/>
+      </w:pPr>
+      <w:r>
+        <w:t>Output: MPX-lvl2</w:t>
+      </w:r>
+    </w:p>
+    <w:p>
+      <w:pPr>
+        <w:pStyle w:val="ListBullet"/>
+      </w:pPr>
+      <w:r>
+        <w:t>Purpose: fake mume information based on filenames and directories</w:t>
+      </w:r>
+    </w:p>
+    <w:p>
+      <w:pPr>
+        <w:pStyle w:val="ListBullet"/>
+      </w:pPr>
+      <w:r>
+        <w:t>Remark: We should only use this for audio and video, not for images, but we may use it for images if no other</w:t>
+      </w:r>
+    </w:p>
+    <w:p>
+      <w:pPr>
+        <w:pStyle w:val="ListBullet"/>
+      </w:pPr>
+      <w:r>
+        <w:t>Install type: remote or local</w:t>
+      </w:r>
+    </w:p>
+    <w:p>
+      <w:pPr>
+        <w:pStyle w:val="ListBullet"/>
+      </w:pPr>
+      <w:r>
+        <w:t>State: proof-of-concept available, needs a lot of work</w:t>
+      </w:r>
+    </w:p>
+    <w:p/>
+    <w:p>
+      <w:r>
+        <w:t>In the meantime, we decided to delay this work until photos are taken. It would be possible to enter this information after the end of the EU-funded period, when AR und VH are still employed. Or with AGH people. That means I will figure out a folder where we put all the MIMO images and go from there.</w:t>
+      </w:r>
+    </w:p>
+    <w:p/>
+    <w:p>
+      <w:r>
+        <w:t xml:space="preserve">If we upload the jpgs to MIMO, it is relatively difficult to test which images we already have. So from this perspective, it would be a good idea to keep a local folder with the jpgs and mirror them separately. </w:t>
+      </w:r>
+    </w:p>
+    <w:p/>
+    <w:p>
+      <w:r>
+        <w:t>What about the Daniela's scans? Leave them where they are? Then photographers and year of production are missing? Should be entered</w:t>
+      </w:r>
+    </w:p>
+    <w:p/>
+    <w:p>
+      <w:r>
+        <w:lastRenderedPageBreak/>
+        <w:t xml:space="preserve">We keep the mume data from M+, but </w:t>
+      </w:r>
+      <w:r>
+        <w:t xml:space="preserve">fake </w:t>
+      </w:r>
+      <w:r>
+        <w:t xml:space="preserve">all the </w:t>
+      </w:r>
+      <w:r>
+        <w:t>info we need for the others for the time being. If there is time at the end of the project, we do it the end.</w:t>
+      </w:r>
+    </w:p>
+    <w:p/>
+    <w:p/>
     <w:p>
       <w:pPr>
         <w:pStyle w:val="Heading2"/>
@@ -1832,7 +1976,7 @@
       <w:bookmarkEnd w:id="11"/>
     </w:p>
     <w:sectPr>
-      <w:footerReference w:type="default" r:id="rId7"/>
+      <w:footerReference w:type="default" r:id="rId8"/>
       <w:pgSz w:w="12240" w:h="15840"/>
       <w:pgMar w:top="1440" w:right="1440" w:bottom="1440" w:left="1440" w:header="720" w:footer="720" w:gutter="0"/>
       <w:cols w:space="720"/>
@@ -1879,7 +2023,7 @@
         <w:rPr>
           <w:noProof/>
         </w:rPr>
-        <w:t>1</w:t>
+        <w:t>5</w:t>
       </w:r>
     </w:fldSimple>
   </w:p>
@@ -2432,7 +2576,6 @@
     <w:name w:val="List Bullet"/>
     <w:basedOn w:val="Normal"/>
     <w:uiPriority w:val="99"/>
-    <w:semiHidden/>
     <w:unhideWhenUsed/>
     <w:rsid w:val="005D2BFA"/>
     <w:pPr>
@@ -3017,4 +3160,16 @@
   <a:objectDefaults/>
   <a:extraClrSchemeLst/>
 </a:theme>
+</file>
+
+<file path=customXml/item1.xml><?xml version="1.0" encoding="utf-8"?>
+<b:Sources xmlns:b="http://schemas.openxmlformats.org/officeDocument/2006/bibliography" xmlns="http://schemas.openxmlformats.org/officeDocument/2006/bibliography" SelectedStyle="\CHICAGO.XSL" StyleName="Chicago"/>
+</file>
+
+<file path=customXml/itemProps1.xml><?xml version="1.0" encoding="utf-8"?>
+<ds:datastoreItem xmlns:ds="http://schemas.openxmlformats.org/officeDocument/2006/customXml" ds:itemID="{3EB55311-BE61-49AD-A41D-1EEE56E7715C}">
+  <ds:schemaRefs>
+    <ds:schemaRef ds:uri="http://schemas.openxmlformats.org/officeDocument/2006/bibliography"/>
+  </ds:schemaRefs>
+</ds:datastoreItem>
 </file>
</xml_diff>